<commit_message>
Week 5 multiplication and 12 table
</commit_message>
<xml_diff>
--- a/week_4/week_4_screenshots.docx
+++ b/week_4/week_4_screenshots.docx
@@ -55,6 +55,7 @@
     </w:p>
     <w:p>
       <w:pPr>
+        <w:spacing w:after="0" w:line="240" w:lineRule="auto"/>
         <w:rPr>
           <w:rFonts w:asciiTheme="minorHAnsi" w:hAnsiTheme="minorHAnsi" w:cstheme="minorHAnsi"/>
         </w:rPr>
@@ -65,7 +66,7 @@
             <w:rStyle w:val="Hyperlink"/>
             <w:rFonts w:asciiTheme="minorHAnsi" w:hAnsiTheme="minorHAnsi" w:cstheme="minorHAnsi"/>
           </w:rPr>
-          <w:t>https://github.com/pablospanish9/IT121_Javascript_1/tree/main/week_3</w:t>
+          <w:t>https://github.com/pablospanish9/IT121_Javascript_1/tree/main/week_4</w:t>
         </w:r>
       </w:hyperlink>
     </w:p>
@@ -73,6 +74,14 @@
       <w:pPr>
         <w:spacing w:after="0" w:line="240" w:lineRule="auto"/>
         <w:rPr>
+          <w:rFonts w:asciiTheme="minorHAnsi" w:hAnsiTheme="minorHAnsi" w:cstheme="minorHAnsi"/>
+        </w:rPr>
+      </w:pPr>
+    </w:p>
+    <w:p>
+      <w:pPr>
+        <w:spacing w:after="0" w:line="240" w:lineRule="auto"/>
+        <w:rPr>
           <w:rFonts w:ascii="Helvetica" w:eastAsia="Times New Roman" w:hAnsi="Helvetica" w:cs="Helvetica"/>
           <w:i/>
           <w:iCs/>
@@ -89,38 +98,6 @@
           <w:sz w:val="36"/>
         </w:rPr>
         <w:t>Week_4 - Assignment </w:t>
-      </w:r>
-      <w:r>
-        <w:rPr>
-          <w:rFonts w:ascii="Helvetica" w:eastAsia="Times New Roman" w:hAnsi="Helvetica" w:cs="Helvetica"/>
-          <w:i/>
-          <w:iCs/>
-          <w:color w:val="2D3B45"/>
-          <w:sz w:val="28"/>
-        </w:rPr>
-        <w:t xml:space="preserve">- </w:t>
-      </w:r>
-    </w:p>
-    <w:p>
-      <w:pPr>
-        <w:spacing w:after="0" w:line="240" w:lineRule="auto"/>
-        <w:rPr>
-          <w:rFonts w:ascii="Helvetica" w:eastAsia="Times New Roman" w:hAnsi="Helvetica" w:cs="Helvetica"/>
-          <w:i/>
-          <w:iCs/>
-          <w:color w:val="2D3B45"/>
-          <w:sz w:val="28"/>
-        </w:rPr>
-      </w:pPr>
-      <w:r>
-        <w:rPr>
-          <w:rFonts w:ascii="Helvetica" w:eastAsia="Times New Roman" w:hAnsi="Helvetica" w:cs="Helvetica"/>
-          <w:i/>
-          <w:iCs/>
-          <w:color w:val="2D3B45"/>
-          <w:sz w:val="28"/>
-        </w:rPr>
-        <w:t>Logic Statement Create an Array- Client-side Scripting</w:t>
       </w:r>
     </w:p>
     <w:p>

</xml_diff>